<commit_message>
changes in task 1
</commit_message>
<xml_diff>
--- a/RDBMS/RDBMS Task #1 Answer.docx
+++ b/RDBMS/RDBMS Task #1 Answer.docx
@@ -30,13 +30,43 @@
         <w:rPr>
           <w:lang w:val="en-US"/>
         </w:rPr>
-        <w:t>Select from *</w:t>
+        <w:t>Select *</w:t>
+      </w:r>
+      <w:r>
+        <w:rPr>
+          <w:lang w:val="en-US"/>
+        </w:rPr>
+        <w:t xml:space="preserve"> from</w:t>
       </w:r>
       <w:r>
         <w:rPr>
           <w:lang w:val="en-US"/>
         </w:rPr>
         <w:t xml:space="preserve"> </w:t>
+      </w:r>
+      <w:r>
+        <w:rPr>
+          <w:lang w:val="en-US"/>
+        </w:rPr>
+        <w:t>student</w:t>
+      </w:r>
+    </w:p>
+    <w:p>
+      <w:pPr>
+        <w:pStyle w:val="ListParagraph"/>
+        <w:numPr>
+          <w:ilvl w:val="0"/>
+          <w:numId w:val="1"/>
+        </w:numPr>
+        <w:rPr>
+          <w:lang w:val="en-US"/>
+        </w:rPr>
+      </w:pPr>
+      <w:r>
+        <w:rPr>
+          <w:lang w:val="en-US"/>
+        </w:rPr>
+        <w:t>Select * from Professor</w:t>
       </w:r>
     </w:p>
     <w:sectPr>

</xml_diff>

<commit_message>
Task 1 answer sheet
</commit_message>
<xml_diff>
--- a/RDBMS/RDBMS Task #1 Answer.docx
+++ b/RDBMS/RDBMS Task #1 Answer.docx
@@ -1,18 +1,46 @@
 
 <file path=word/document.xml><?xml version="1.0" encoding="utf-8"?>
-<w:document xmlns:wpc="http://schemas.microsoft.com/office/word/2010/wordprocessingCanvas" xmlns:cx="http://schemas.microsoft.com/office/drawing/2014/chartex" xmlns:cx1="http://schemas.microsoft.com/office/drawing/2015/9/8/chartex" xmlns:cx2="http://schemas.microsoft.com/office/drawing/2015/10/21/chartex" xmlns:cx3="http://schemas.microsoft.com/office/drawing/2016/5/9/chartex" xmlns:cx4="http://schemas.microsoft.com/office/drawing/2016/5/10/chartex" xmlns:cx5="http://schemas.microsoft.com/office/drawing/2016/5/11/chartex" xmlns:cx6="http://schemas.microsoft.com/office/drawing/2016/5/12/chartex" xmlns:cx7="http://schemas.microsoft.com/office/drawing/2016/5/13/chartex" xmlns:cx8="http://schemas.microsoft.com/office/drawing/2016/5/14/chartex" xmlns:mc="http://schemas.openxmlformats.org/markup-compatibility/2006" xmlns:aink="http://schemas.microsoft.com/office/drawing/2016/ink" xmlns:am3d="http://schemas.microsoft.com/office/drawing/2017/model3d" xmlns:o="urn:schemas-microsoft-com:office:office" xmlns:oel="http://schemas.microsoft.com/office/2019/extlst" xmlns:r="http://schemas.openxmlformats.org/officeDocument/2006/relationships" xmlns:m="http://schemas.openxmlformats.org/officeDocument/2006/math" xmlns:v="urn:schemas-microsoft-com:vml" xmlns:wp14="http://schemas.microsoft.com/office/word/2010/wordprocessingDrawing" xmlns:wp="http://schemas.openxmlformats.org/drawingml/2006/wordprocessingDrawing" xmlns:w10="urn:schemas-microsoft-com:office:word" xmlns:w="http://schemas.openxmlformats.org/wordprocessingml/2006/main" xmlns:w14="http://schemas.microsoft.com/office/word/2010/wordml" xmlns:w15="http://schemas.microsoft.com/office/word/2012/wordml" xmlns:w16cex="http://schemas.microsoft.com/office/word/2018/wordml/cex" xmlns:w16cid="http://schemas.microsoft.com/office/word/2016/wordml/cid" xmlns:w16="http://schemas.microsoft.com/office/word/2018/wordml" xmlns:w16du="http://schemas.microsoft.com/office/word/2023/wordml/word16du" xmlns:w16sdtdh="http://schemas.microsoft.com/office/word/2020/wordml/sdtdatahash" xmlns:w16se="http://schemas.microsoft.com/office/word/2015/wordml/symex" xmlns:wpg="http://schemas.microsoft.com/office/word/2010/wordprocessingGroup" xmlns:wpi="http://schemas.microsoft.com/office/word/2010/wordprocessingInk" xmlns:wne="http://schemas.microsoft.com/office/word/2006/wordml" xmlns:wps="http://schemas.microsoft.com/office/word/2010/wordprocessingShape" mc:Ignorable="w14 w15 w16se w16cid w16 w16cex w16sdtdh w16du wp14">
+<w:document xmlns:wpc="http://schemas.microsoft.com/office/word/2010/wordprocessingCanvas" xmlns:cx="http://schemas.microsoft.com/office/drawing/2014/chartex" xmlns:cx1="http://schemas.microsoft.com/office/drawing/2015/9/8/chartex" xmlns:cx2="http://schemas.microsoft.com/office/drawing/2015/10/21/chartex" xmlns:cx3="http://schemas.microsoft.com/office/drawing/2016/5/9/chartex" xmlns:cx4="http://schemas.microsoft.com/office/drawing/2016/5/10/chartex" xmlns:cx5="http://schemas.microsoft.com/office/drawing/2016/5/11/chartex" xmlns:cx6="http://schemas.microsoft.com/office/drawing/2016/5/12/chartex" xmlns:cx7="http://schemas.microsoft.com/office/drawing/2016/5/13/chartex" xmlns:cx8="http://schemas.microsoft.com/office/drawing/2016/5/14/chartex" xmlns:mc="http://schemas.openxmlformats.org/markup-compatibility/2006" xmlns:aink="http://schemas.microsoft.com/office/drawing/2016/ink" xmlns:am3d="http://schemas.microsoft.com/office/drawing/2017/model3d" xmlns:o="urn:schemas-microsoft-com:office:office" xmlns:oel="http://schemas.microsoft.com/office/2019/extlst" xmlns:r="http://schemas.openxmlformats.org/officeDocument/2006/relationships" xmlns:m="http://schemas.openxmlformats.org/officeDocument/2006/math" xmlns:v="urn:schemas-microsoft-com:vml" xmlns:wp14="http://schemas.microsoft.com/office/word/2010/wordprocessingDrawing" xmlns:wp="http://schemas.openxmlformats.org/drawingml/2006/wordprocessingDrawing" xmlns:w10="urn:schemas-microsoft-com:office:word" xmlns:w="http://schemas.openxmlformats.org/wordprocessingml/2006/main" xmlns:w14="http://schemas.microsoft.com/office/word/2010/wordml" xmlns:w15="http://schemas.microsoft.com/office/word/2012/wordml" xmlns:w16cex="http://schemas.microsoft.com/office/word/2018/wordml/cex" xmlns:w16cid="http://schemas.microsoft.com/office/word/2016/wordml/cid" xmlns:w16="http://schemas.microsoft.com/office/word/2018/wordml" xmlns:w16du="http://schemas.microsoft.com/office/word/2023/wordml/word16du" xmlns:w16sdtdh="http://schemas.microsoft.com/office/word/2020/wordml/sdtdatahash" xmlns:w16sdtfl="http://schemas.microsoft.com/office/word/2024/wordml/sdtformatlock" xmlns:w16se="http://schemas.microsoft.com/office/word/2015/wordml/symex" xmlns:wpg="http://schemas.microsoft.com/office/word/2010/wordprocessingGroup" xmlns:wpi="http://schemas.microsoft.com/office/word/2010/wordprocessingInk" xmlns:wne="http://schemas.microsoft.com/office/word/2006/wordml" xmlns:wps="http://schemas.microsoft.com/office/word/2010/wordprocessingShape" mc:Ignorable="w14 w15 w16se w16cid w16 w16cex w16sdtdh w16sdtfl w16du wp14">
   <w:body>
     <w:p>
       <w:pPr>
         <w:rPr>
-          <w:lang w:val="en-US"/>
-        </w:rPr>
-      </w:pPr>
-      <w:r>
-        <w:rPr>
-          <w:lang w:val="en-US"/>
-        </w:rPr>
-        <w:t>RDBMS Answer</w:t>
+          <w:b/>
+          <w:bCs/>
+          <w:lang w:val="en-US"/>
+        </w:rPr>
+      </w:pPr>
+      <w:r>
+        <w:rPr>
+          <w:b/>
+          <w:bCs/>
+          <w:lang w:val="en-US"/>
+        </w:rPr>
+        <w:t xml:space="preserve">RDBMS </w:t>
+      </w:r>
+      <w:r>
+        <w:rPr>
+          <w:b/>
+          <w:bCs/>
+          <w:lang w:val="en-US"/>
+        </w:rPr>
+        <w:t xml:space="preserve">Task#1 </w:t>
+      </w:r>
+      <w:r>
+        <w:rPr>
+          <w:b/>
+          <w:bCs/>
+          <w:lang w:val="en-US"/>
+        </w:rPr>
+        <w:t>Answer</w:t>
+      </w:r>
+      <w:r>
+        <w:rPr>
+          <w:b/>
+          <w:bCs/>
+          <w:lang w:val="en-US"/>
+        </w:rPr>
+        <w:t>:</w:t>
       </w:r>
     </w:p>
     <w:p>
@@ -30,7 +58,41 @@
         <w:rPr>
           <w:lang w:val="en-US"/>
         </w:rPr>
-        <w:t>Select *</w:t>
+        <w:t xml:space="preserve">Select </w:t>
+      </w:r>
+      <w:proofErr w:type="spellStart"/>
+      <w:r>
+        <w:rPr>
+          <w:lang w:val="en-US"/>
+        </w:rPr>
+        <w:t>department_id</w:t>
+      </w:r>
+      <w:proofErr w:type="spellEnd"/>
+      <w:r>
+        <w:rPr>
+          <w:lang w:val="en-US"/>
+        </w:rPr>
+        <w:t xml:space="preserve">, </w:t>
+      </w:r>
+      <w:proofErr w:type="gramStart"/>
+      <w:r>
+        <w:rPr>
+          <w:lang w:val="en-US"/>
+        </w:rPr>
+        <w:t>count(</w:t>
+      </w:r>
+      <w:proofErr w:type="gramEnd"/>
+      <w:r>
+        <w:rPr>
+          <w:lang w:val="en-US"/>
+        </w:rPr>
+        <w:t>*</w:t>
+      </w:r>
+      <w:r>
+        <w:rPr>
+          <w:lang w:val="en-US"/>
+        </w:rPr>
+        <w:t>)</w:t>
       </w:r>
       <w:r>
         <w:rPr>
@@ -49,6 +111,26 @@
           <w:lang w:val="en-US"/>
         </w:rPr>
         <w:t>student</w:t>
+      </w:r>
+      <w:r>
+        <w:rPr>
+          <w:lang w:val="en-US"/>
+        </w:rPr>
+        <w:t xml:space="preserve">s group by </w:t>
+      </w:r>
+      <w:proofErr w:type="spellStart"/>
+      <w:r>
+        <w:rPr>
+          <w:lang w:val="en-US"/>
+        </w:rPr>
+        <w:t>department_id</w:t>
+      </w:r>
+      <w:proofErr w:type="spellEnd"/>
+      <w:r>
+        <w:rPr>
+          <w:lang w:val="en-US"/>
+        </w:rPr>
+        <w:t>;</w:t>
       </w:r>
     </w:p>
     <w:p>
@@ -66,12 +148,1321 @@
         <w:rPr>
           <w:lang w:val="en-US"/>
         </w:rPr>
-        <w:t>Select * from Professor</w:t>
+        <w:t xml:space="preserve">Select </w:t>
+      </w:r>
+      <w:proofErr w:type="spellStart"/>
+      <w:r>
+        <w:rPr>
+          <w:lang w:val="en-US"/>
+        </w:rPr>
+        <w:t>course_name</w:t>
+      </w:r>
+      <w:proofErr w:type="spellEnd"/>
+      <w:r>
+        <w:rPr>
+          <w:lang w:val="en-US"/>
+        </w:rPr>
+        <w:t xml:space="preserve">, </w:t>
+      </w:r>
+      <w:proofErr w:type="spellStart"/>
+      <w:r>
+        <w:rPr>
+          <w:lang w:val="en-US"/>
+        </w:rPr>
+        <w:t>Professor_id</w:t>
+      </w:r>
+      <w:proofErr w:type="spellEnd"/>
+      <w:r>
+        <w:rPr>
+          <w:lang w:val="en-US"/>
+        </w:rPr>
+        <w:t xml:space="preserve"> from </w:t>
+      </w:r>
+      <w:r>
+        <w:rPr>
+          <w:lang w:val="en-US"/>
+        </w:rPr>
+        <w:t>courses</w:t>
+      </w:r>
+      <w:r>
+        <w:rPr>
+          <w:lang w:val="en-US"/>
+        </w:rPr>
+        <w:t>;</w:t>
+      </w:r>
+    </w:p>
+    <w:p>
+      <w:pPr>
+        <w:pStyle w:val="ListParagraph"/>
+        <w:numPr>
+          <w:ilvl w:val="0"/>
+          <w:numId w:val="1"/>
+        </w:numPr>
+        <w:rPr>
+          <w:lang w:val="en-US"/>
+        </w:rPr>
+      </w:pPr>
+      <w:hyperlink r:id="rId5" w:tgtFrame="mysql_doc" w:history="1">
+        <w:r>
+          <w:rPr>
+            <w:rStyle w:val="Hyperlink"/>
+          </w:rPr>
+          <w:t>SELECT</w:t>
+        </w:r>
+      </w:hyperlink>
+      <w:r>
+        <w:t> course_id, </w:t>
+      </w:r>
+      <w:hyperlink r:id="rId6" w:tgtFrame="mysql_doc" w:history="1">
+        <w:r>
+          <w:rPr>
+            <w:rStyle w:val="Hyperlink"/>
+          </w:rPr>
+          <w:t>AVG</w:t>
+        </w:r>
+      </w:hyperlink>
+      <w:r>
+        <w:t>(</w:t>
+      </w:r>
+      <w:hyperlink r:id="rId7" w:tgtFrame="mysql_doc" w:history="1">
+        <w:r>
+          <w:rPr>
+            <w:rStyle w:val="Hyperlink"/>
+          </w:rPr>
+          <w:t>CASE</w:t>
+        </w:r>
+      </w:hyperlink>
+      <w:r>
+        <w:t> </w:t>
+      </w:r>
+    </w:p>
+    <w:p>
+      <w:pPr>
+        <w:pStyle w:val="ListParagraph"/>
+      </w:pPr>
+      <w:r>
+        <w:t>WHEN Grade = 'A+' THEN 5 WHEN Grade = 'A' THEN 4 WHEN </w:t>
+      </w:r>
+      <w:r>
+        <w:t xml:space="preserve">  </w:t>
+      </w:r>
+      <w:r>
+        <w:t>Grade = 'B+' THEN 3 WHEN Grade = 'B' THEN 2 WHEN Grade = 'C+' THEN 1 WHEN Grade = 'C' THEN 0 END) </w:t>
+      </w:r>
+    </w:p>
+    <w:p>
+      <w:pPr>
+        <w:pStyle w:val="ListParagraph"/>
+        <w:rPr>
+          <w:lang w:val="en-US"/>
+        </w:rPr>
+      </w:pPr>
+      <w:r>
+        <w:t>AS </w:t>
+      </w:r>
+      <w:proofErr w:type="spellStart"/>
+      <w:r>
+        <w:t>AverageGrade</w:t>
+      </w:r>
+      <w:proofErr w:type="spellEnd"/>
+      <w:r>
+        <w:t> FROM </w:t>
+      </w:r>
+      <w:proofErr w:type="spellStart"/>
+      <w:r>
+        <w:t>enrollments</w:t>
+      </w:r>
+      <w:proofErr w:type="spellEnd"/>
+      <w:r>
+        <w:t> GROUP BY </w:t>
+      </w:r>
+      <w:proofErr w:type="spellStart"/>
+      <w:r>
+        <w:t>course_id</w:t>
+      </w:r>
+      <w:proofErr w:type="spellEnd"/>
+      <w:r>
+        <w:t>;</w:t>
+      </w:r>
+    </w:p>
+    <w:p>
+      <w:pPr>
+        <w:pStyle w:val="ListParagraph"/>
+        <w:numPr>
+          <w:ilvl w:val="0"/>
+          <w:numId w:val="1"/>
+        </w:numPr>
+        <w:rPr>
+          <w:lang w:val="en-US"/>
+        </w:rPr>
+      </w:pPr>
+      <w:r>
+        <w:rPr>
+          <w:lang w:val="en-US"/>
+        </w:rPr>
+        <w:t xml:space="preserve">SELECT </w:t>
+      </w:r>
+      <w:proofErr w:type="spellStart"/>
+      <w:r>
+        <w:rPr>
+          <w:lang w:val="en-US"/>
+        </w:rPr>
+        <w:t>student_id</w:t>
+      </w:r>
+      <w:proofErr w:type="spellEnd"/>
+      <w:r>
+        <w:rPr>
+          <w:lang w:val="en-US"/>
+        </w:rPr>
+        <w:t xml:space="preserve">, </w:t>
+      </w:r>
+      <w:proofErr w:type="spellStart"/>
+      <w:r>
+        <w:rPr>
+          <w:lang w:val="en-US"/>
+        </w:rPr>
+        <w:t>first_name</w:t>
+      </w:r>
+      <w:proofErr w:type="spellEnd"/>
+      <w:r>
+        <w:rPr>
+          <w:lang w:val="en-US"/>
+        </w:rPr>
+        <w:t xml:space="preserve">, </w:t>
+      </w:r>
+      <w:proofErr w:type="spellStart"/>
+      <w:r>
+        <w:rPr>
+          <w:lang w:val="en-US"/>
+        </w:rPr>
+        <w:t>last_nam</w:t>
+      </w:r>
+      <w:r>
+        <w:rPr>
+          <w:lang w:val="en-US"/>
+        </w:rPr>
+        <w:t>e</w:t>
+      </w:r>
+      <w:proofErr w:type="spellEnd"/>
+      <w:r>
+        <w:rPr>
+          <w:lang w:val="en-US"/>
+        </w:rPr>
+        <w:t xml:space="preserve"> </w:t>
+      </w:r>
+      <w:r>
+        <w:rPr>
+          <w:lang w:val="en-US"/>
+        </w:rPr>
+        <w:t>FROM Students</w:t>
+      </w:r>
+    </w:p>
+    <w:p>
+      <w:pPr>
+        <w:pStyle w:val="ListParagraph"/>
+        <w:rPr>
+          <w:lang w:val="en-US"/>
+        </w:rPr>
+      </w:pPr>
+      <w:r>
+        <w:rPr>
+          <w:lang w:val="en-US"/>
+        </w:rPr>
+        <w:t xml:space="preserve">WHERE </w:t>
+      </w:r>
+      <w:proofErr w:type="spellStart"/>
+      <w:r>
+        <w:rPr>
+          <w:lang w:val="en-US"/>
+        </w:rPr>
+        <w:t>student_id</w:t>
+      </w:r>
+      <w:proofErr w:type="spellEnd"/>
+      <w:r>
+        <w:rPr>
+          <w:lang w:val="en-US"/>
+        </w:rPr>
+        <w:t xml:space="preserve"> NOT IN (SELECT </w:t>
+      </w:r>
+      <w:proofErr w:type="spellStart"/>
+      <w:r>
+        <w:rPr>
+          <w:lang w:val="en-US"/>
+        </w:rPr>
+        <w:t>student_id</w:t>
+      </w:r>
+      <w:proofErr w:type="spellEnd"/>
+      <w:r>
+        <w:rPr>
+          <w:lang w:val="en-US"/>
+        </w:rPr>
+        <w:t xml:space="preserve"> FROM Enrollments);</w:t>
+      </w:r>
+    </w:p>
+    <w:p>
+      <w:pPr>
+        <w:pStyle w:val="ListParagraph"/>
+        <w:numPr>
+          <w:ilvl w:val="0"/>
+          <w:numId w:val="1"/>
+        </w:numPr>
+        <w:rPr>
+          <w:lang w:val="en-US"/>
+        </w:rPr>
+      </w:pPr>
+      <w:hyperlink r:id="rId8" w:tgtFrame="mysql_doc" w:history="1">
+        <w:r>
+          <w:rPr>
+            <w:rStyle w:val="Hyperlink"/>
+          </w:rPr>
+          <w:t>SELECT</w:t>
+        </w:r>
+      </w:hyperlink>
+      <w:r>
+        <w:t> </w:t>
+      </w:r>
+      <w:hyperlink r:id="rId9" w:tgtFrame="mysql_doc" w:history="1">
+        <w:r>
+          <w:rPr>
+            <w:rStyle w:val="Hyperlink"/>
+          </w:rPr>
+          <w:t>count</w:t>
+        </w:r>
+      </w:hyperlink>
+      <w:r>
+        <w:t>(course_name), department_id from courses group by department_id;</w:t>
+      </w:r>
+    </w:p>
+    <w:p>
+      <w:pPr>
+        <w:pStyle w:val="ListParagraph"/>
+        <w:numPr>
+          <w:ilvl w:val="0"/>
+          <w:numId w:val="1"/>
+        </w:numPr>
+        <w:rPr>
+          <w:lang w:val="en-US"/>
+        </w:rPr>
+      </w:pPr>
+      <w:r>
+        <w:rPr>
+          <w:lang w:val="en-US"/>
+        </w:rPr>
+        <w:t xml:space="preserve">SELECT </w:t>
+      </w:r>
+      <w:proofErr w:type="spellStart"/>
+      <w:proofErr w:type="gramStart"/>
+      <w:r>
+        <w:rPr>
+          <w:lang w:val="en-US"/>
+        </w:rPr>
+        <w:t>students.student</w:t>
+      </w:r>
+      <w:proofErr w:type="gramEnd"/>
+      <w:r>
+        <w:rPr>
+          <w:lang w:val="en-US"/>
+        </w:rPr>
+        <w:t>_id</w:t>
+      </w:r>
+      <w:proofErr w:type="spellEnd"/>
+      <w:r>
+        <w:rPr>
+          <w:lang w:val="en-US"/>
+        </w:rPr>
+        <w:t xml:space="preserve">, </w:t>
+      </w:r>
+      <w:proofErr w:type="spellStart"/>
+      <w:r>
+        <w:rPr>
+          <w:lang w:val="en-US"/>
+        </w:rPr>
+        <w:t>students.first_name</w:t>
+      </w:r>
+      <w:proofErr w:type="spellEnd"/>
+    </w:p>
+    <w:p>
+      <w:pPr>
+        <w:pStyle w:val="ListParagraph"/>
+        <w:rPr>
+          <w:lang w:val="en-US"/>
+        </w:rPr>
+      </w:pPr>
+      <w:r>
+        <w:rPr>
+          <w:lang w:val="en-US"/>
+        </w:rPr>
+        <w:t xml:space="preserve">FROM Students </w:t>
+      </w:r>
+    </w:p>
+    <w:p>
+      <w:pPr>
+        <w:pStyle w:val="ListParagraph"/>
+        <w:rPr>
+          <w:lang w:val="en-US"/>
+        </w:rPr>
+      </w:pPr>
+      <w:r>
+        <w:rPr>
+          <w:lang w:val="en-US"/>
+        </w:rPr>
+        <w:t xml:space="preserve">JOIN </w:t>
+      </w:r>
+      <w:proofErr w:type="gramStart"/>
+      <w:r>
+        <w:rPr>
+          <w:lang w:val="en-US"/>
+        </w:rPr>
+        <w:t>Enrollments  ON</w:t>
+      </w:r>
+      <w:proofErr w:type="gramEnd"/>
+      <w:r>
+        <w:rPr>
+          <w:lang w:val="en-US"/>
+        </w:rPr>
+        <w:t xml:space="preserve"> </w:t>
+      </w:r>
+      <w:proofErr w:type="spellStart"/>
+      <w:r>
+        <w:rPr>
+          <w:lang w:val="en-US"/>
+        </w:rPr>
+        <w:t>students.student_id</w:t>
+      </w:r>
+      <w:proofErr w:type="spellEnd"/>
+      <w:r>
+        <w:rPr>
+          <w:lang w:val="en-US"/>
+        </w:rPr>
+        <w:t xml:space="preserve"> = </w:t>
+      </w:r>
+      <w:proofErr w:type="spellStart"/>
+      <w:r>
+        <w:rPr>
+          <w:lang w:val="en-US"/>
+        </w:rPr>
+        <w:t>enrollments.student_id</w:t>
+      </w:r>
+      <w:proofErr w:type="spellEnd"/>
+    </w:p>
+    <w:p>
+      <w:pPr>
+        <w:pStyle w:val="ListParagraph"/>
+        <w:rPr>
+          <w:lang w:val="en-US"/>
+        </w:rPr>
+      </w:pPr>
+      <w:r>
+        <w:rPr>
+          <w:lang w:val="en-US"/>
+        </w:rPr>
+        <w:t xml:space="preserve">JOIN </w:t>
+      </w:r>
+      <w:proofErr w:type="gramStart"/>
+      <w:r>
+        <w:rPr>
+          <w:lang w:val="en-US"/>
+        </w:rPr>
+        <w:t>Courses  ON</w:t>
+      </w:r>
+      <w:proofErr w:type="gramEnd"/>
+      <w:r>
+        <w:rPr>
+          <w:lang w:val="en-US"/>
+        </w:rPr>
+        <w:t xml:space="preserve"> </w:t>
+      </w:r>
+      <w:proofErr w:type="spellStart"/>
+      <w:r>
+        <w:rPr>
+          <w:lang w:val="en-US"/>
+        </w:rPr>
+        <w:t>enrollments.course_id</w:t>
+      </w:r>
+      <w:proofErr w:type="spellEnd"/>
+      <w:r>
+        <w:rPr>
+          <w:lang w:val="en-US"/>
+        </w:rPr>
+        <w:t xml:space="preserve"> = </w:t>
+      </w:r>
+      <w:proofErr w:type="spellStart"/>
+      <w:r>
+        <w:rPr>
+          <w:lang w:val="en-US"/>
+        </w:rPr>
+        <w:t>courses.course_id</w:t>
+      </w:r>
+      <w:proofErr w:type="spellEnd"/>
+    </w:p>
+    <w:p>
+      <w:pPr>
+        <w:pStyle w:val="ListParagraph"/>
+        <w:rPr>
+          <w:lang w:val="en-US"/>
+        </w:rPr>
+      </w:pPr>
+      <w:r>
+        <w:rPr>
+          <w:lang w:val="en-US"/>
+        </w:rPr>
+        <w:t xml:space="preserve">WHERE </w:t>
+      </w:r>
+      <w:proofErr w:type="spellStart"/>
+      <w:proofErr w:type="gramStart"/>
+      <w:r>
+        <w:rPr>
+          <w:lang w:val="en-US"/>
+        </w:rPr>
+        <w:t>courses.course</w:t>
+      </w:r>
+      <w:proofErr w:type="gramEnd"/>
+      <w:r>
+        <w:rPr>
+          <w:lang w:val="en-US"/>
+        </w:rPr>
+        <w:t>_name</w:t>
+      </w:r>
+      <w:proofErr w:type="spellEnd"/>
+      <w:r>
+        <w:rPr>
+          <w:lang w:val="en-US"/>
+        </w:rPr>
+        <w:t xml:space="preserve"> = 'Introduction to Philosophy';</w:t>
+      </w:r>
+    </w:p>
+    <w:p>
+      <w:pPr>
+        <w:pStyle w:val="ListParagraph"/>
+        <w:numPr>
+          <w:ilvl w:val="0"/>
+          <w:numId w:val="1"/>
+        </w:numPr>
+        <w:rPr>
+          <w:lang w:val="en-US"/>
+        </w:rPr>
+      </w:pPr>
+      <w:r>
+        <w:rPr>
+          <w:lang w:val="en-US"/>
+        </w:rPr>
+        <w:t xml:space="preserve">SELECT </w:t>
+      </w:r>
+      <w:proofErr w:type="spellStart"/>
+      <w:proofErr w:type="gramStart"/>
+      <w:r>
+        <w:rPr>
+          <w:lang w:val="en-US"/>
+        </w:rPr>
+        <w:t>courses.course</w:t>
+      </w:r>
+      <w:proofErr w:type="gramEnd"/>
+      <w:r>
+        <w:rPr>
+          <w:lang w:val="en-US"/>
+        </w:rPr>
+        <w:t>_id</w:t>
+      </w:r>
+      <w:proofErr w:type="spellEnd"/>
+      <w:r>
+        <w:rPr>
+          <w:lang w:val="en-US"/>
+        </w:rPr>
+        <w:t xml:space="preserve">, </w:t>
+      </w:r>
+      <w:proofErr w:type="spellStart"/>
+      <w:r>
+        <w:rPr>
+          <w:lang w:val="en-US"/>
+        </w:rPr>
+        <w:t>courses.course_name</w:t>
+      </w:r>
+      <w:proofErr w:type="spellEnd"/>
+      <w:r>
+        <w:rPr>
+          <w:lang w:val="en-US"/>
+        </w:rPr>
+        <w:t>, COUNT(</w:t>
+      </w:r>
+      <w:proofErr w:type="spellStart"/>
+      <w:r>
+        <w:rPr>
+          <w:lang w:val="en-US"/>
+        </w:rPr>
+        <w:t>enrollments.enrollment_id</w:t>
+      </w:r>
+      <w:proofErr w:type="spellEnd"/>
+      <w:r>
+        <w:rPr>
+          <w:lang w:val="en-US"/>
+        </w:rPr>
+        <w:t xml:space="preserve">) AS </w:t>
+      </w:r>
+      <w:proofErr w:type="spellStart"/>
+      <w:r>
+        <w:rPr>
+          <w:lang w:val="en-US"/>
+        </w:rPr>
+        <w:t>enrollment_count</w:t>
+      </w:r>
+      <w:proofErr w:type="spellEnd"/>
+      <w:r>
+        <w:rPr>
+          <w:lang w:val="en-US"/>
+        </w:rPr>
+        <w:t xml:space="preserve"> </w:t>
+      </w:r>
+      <w:r>
+        <w:rPr>
+          <w:lang w:val="en-US"/>
+        </w:rPr>
+        <w:t xml:space="preserve">FROM Courses </w:t>
+      </w:r>
+    </w:p>
+    <w:p>
+      <w:pPr>
+        <w:pStyle w:val="ListParagraph"/>
+        <w:rPr>
+          <w:lang w:val="en-US"/>
+        </w:rPr>
+      </w:pPr>
+      <w:r>
+        <w:rPr>
+          <w:lang w:val="en-US"/>
+        </w:rPr>
+        <w:t xml:space="preserve">JOIN </w:t>
+      </w:r>
+      <w:proofErr w:type="gramStart"/>
+      <w:r>
+        <w:rPr>
+          <w:lang w:val="en-US"/>
+        </w:rPr>
+        <w:t>Enrollments  ON</w:t>
+      </w:r>
+      <w:proofErr w:type="gramEnd"/>
+      <w:r>
+        <w:rPr>
+          <w:lang w:val="en-US"/>
+        </w:rPr>
+        <w:t xml:space="preserve"> </w:t>
+      </w:r>
+      <w:proofErr w:type="spellStart"/>
+      <w:r>
+        <w:rPr>
+          <w:lang w:val="en-US"/>
+        </w:rPr>
+        <w:t>courses.course_id</w:t>
+      </w:r>
+      <w:proofErr w:type="spellEnd"/>
+      <w:r>
+        <w:rPr>
+          <w:lang w:val="en-US"/>
+        </w:rPr>
+        <w:t xml:space="preserve"> = </w:t>
+      </w:r>
+      <w:proofErr w:type="spellStart"/>
+      <w:r>
+        <w:rPr>
+          <w:lang w:val="en-US"/>
+        </w:rPr>
+        <w:t>enrollments.course_id</w:t>
+      </w:r>
+      <w:proofErr w:type="spellEnd"/>
+    </w:p>
+    <w:p>
+      <w:pPr>
+        <w:pStyle w:val="ListParagraph"/>
+        <w:rPr>
+          <w:lang w:val="en-US"/>
+        </w:rPr>
+      </w:pPr>
+      <w:r>
+        <w:rPr>
+          <w:lang w:val="en-US"/>
+        </w:rPr>
+        <w:t xml:space="preserve">GROUP BY </w:t>
+      </w:r>
+      <w:proofErr w:type="spellStart"/>
+      <w:proofErr w:type="gramStart"/>
+      <w:r>
+        <w:rPr>
+          <w:lang w:val="en-US"/>
+        </w:rPr>
+        <w:t>courses.course</w:t>
+      </w:r>
+      <w:proofErr w:type="gramEnd"/>
+      <w:r>
+        <w:rPr>
+          <w:lang w:val="en-US"/>
+        </w:rPr>
+        <w:t>_id</w:t>
+      </w:r>
+      <w:proofErr w:type="spellEnd"/>
+      <w:r>
+        <w:rPr>
+          <w:lang w:val="en-US"/>
+        </w:rPr>
+        <w:t xml:space="preserve">, </w:t>
+      </w:r>
+      <w:proofErr w:type="spellStart"/>
+      <w:r>
+        <w:rPr>
+          <w:lang w:val="en-US"/>
+        </w:rPr>
+        <w:t>courses.course_name</w:t>
+      </w:r>
+      <w:proofErr w:type="spellEnd"/>
+    </w:p>
+    <w:p>
+      <w:pPr>
+        <w:pStyle w:val="ListParagraph"/>
+        <w:rPr>
+          <w:lang w:val="en-US"/>
+        </w:rPr>
+      </w:pPr>
+      <w:r>
+        <w:rPr>
+          <w:lang w:val="en-US"/>
+        </w:rPr>
+        <w:t xml:space="preserve">ORDER BY </w:t>
+      </w:r>
+      <w:proofErr w:type="spellStart"/>
+      <w:r>
+        <w:rPr>
+          <w:lang w:val="en-US"/>
+        </w:rPr>
+        <w:t>enrollment_count</w:t>
+      </w:r>
+      <w:proofErr w:type="spellEnd"/>
+      <w:r>
+        <w:rPr>
+          <w:lang w:val="en-US"/>
+        </w:rPr>
+        <w:t xml:space="preserve"> DESC</w:t>
+      </w:r>
+    </w:p>
+    <w:p>
+      <w:pPr>
+        <w:pStyle w:val="ListParagraph"/>
+        <w:rPr>
+          <w:lang w:val="en-US"/>
+        </w:rPr>
+      </w:pPr>
+      <w:r>
+        <w:rPr>
+          <w:lang w:val="en-US"/>
+        </w:rPr>
+        <w:t>LIMIT 1;</w:t>
+      </w:r>
+    </w:p>
+    <w:p>
+      <w:pPr>
+        <w:pStyle w:val="ListParagraph"/>
+        <w:rPr>
+          <w:lang w:val="en-US"/>
+        </w:rPr>
+      </w:pPr>
+    </w:p>
+    <w:p>
+      <w:pPr>
+        <w:pStyle w:val="ListParagraph"/>
+        <w:numPr>
+          <w:ilvl w:val="0"/>
+          <w:numId w:val="1"/>
+        </w:numPr>
+        <w:rPr>
+          <w:lang w:val="en-US"/>
+        </w:rPr>
+      </w:pPr>
+      <w:r>
+        <w:rPr>
+          <w:lang w:val="en-US"/>
+        </w:rPr>
+        <w:t xml:space="preserve"> </w:t>
+      </w:r>
+      <w:r>
+        <w:rPr>
+          <w:lang w:val="en-US"/>
+        </w:rPr>
+        <w:t xml:space="preserve"> SELECT </w:t>
+      </w:r>
+      <w:proofErr w:type="spellStart"/>
+      <w:proofErr w:type="gramStart"/>
+      <w:r>
+        <w:rPr>
+          <w:lang w:val="en-US"/>
+        </w:rPr>
+        <w:t>departments.department</w:t>
+      </w:r>
+      <w:proofErr w:type="gramEnd"/>
+      <w:r>
+        <w:rPr>
+          <w:lang w:val="en-US"/>
+        </w:rPr>
+        <w:t>_id,departments.department_name</w:t>
+      </w:r>
+      <w:proofErr w:type="spellEnd"/>
+      <w:r>
+        <w:rPr>
+          <w:lang w:val="en-US"/>
+        </w:rPr>
+        <w:t>,  AVG(</w:t>
+      </w:r>
+      <w:proofErr w:type="spellStart"/>
+      <w:r>
+        <w:rPr>
+          <w:lang w:val="en-US"/>
+        </w:rPr>
+        <w:t>courses.credits</w:t>
+      </w:r>
+      <w:proofErr w:type="spellEnd"/>
+      <w:r>
+        <w:rPr>
+          <w:lang w:val="en-US"/>
+        </w:rPr>
+        <w:t xml:space="preserve">) AS </w:t>
+      </w:r>
+      <w:proofErr w:type="spellStart"/>
+      <w:r>
+        <w:rPr>
+          <w:lang w:val="en-US"/>
+        </w:rPr>
+        <w:t>avg_credits_per_student</w:t>
+      </w:r>
+      <w:proofErr w:type="spellEnd"/>
+    </w:p>
+    <w:p>
+      <w:pPr>
+        <w:rPr>
+          <w:lang w:val="en-US"/>
+        </w:rPr>
+      </w:pPr>
+      <w:r>
+        <w:rPr>
+          <w:lang w:val="en-US"/>
+        </w:rPr>
+        <w:t xml:space="preserve">              </w:t>
+      </w:r>
+      <w:r>
+        <w:rPr>
+          <w:lang w:val="en-US"/>
+        </w:rPr>
+        <w:t>FROM Enrollments</w:t>
+      </w:r>
+    </w:p>
+    <w:p>
+      <w:pPr>
+        <w:rPr>
+          <w:lang w:val="en-US"/>
+        </w:rPr>
+      </w:pPr>
+      <w:r>
+        <w:rPr>
+          <w:lang w:val="en-US"/>
+        </w:rPr>
+        <w:t xml:space="preserve">               </w:t>
+      </w:r>
+      <w:r>
+        <w:rPr>
+          <w:lang w:val="en-US"/>
+        </w:rPr>
+        <w:t xml:space="preserve">JOIN </w:t>
+      </w:r>
+      <w:proofErr w:type="gramStart"/>
+      <w:r>
+        <w:rPr>
+          <w:lang w:val="en-US"/>
+        </w:rPr>
+        <w:t>Courses  ON</w:t>
+      </w:r>
+      <w:proofErr w:type="gramEnd"/>
+      <w:r>
+        <w:rPr>
+          <w:lang w:val="en-US"/>
+        </w:rPr>
+        <w:t xml:space="preserve"> </w:t>
+      </w:r>
+      <w:proofErr w:type="spellStart"/>
+      <w:r>
+        <w:rPr>
+          <w:lang w:val="en-US"/>
+        </w:rPr>
+        <w:t>enrollments.course_id</w:t>
+      </w:r>
+      <w:proofErr w:type="spellEnd"/>
+      <w:r>
+        <w:rPr>
+          <w:lang w:val="en-US"/>
+        </w:rPr>
+        <w:t xml:space="preserve"> = </w:t>
+      </w:r>
+      <w:proofErr w:type="spellStart"/>
+      <w:r>
+        <w:rPr>
+          <w:lang w:val="en-US"/>
+        </w:rPr>
+        <w:t>courses.course_id</w:t>
+      </w:r>
+      <w:proofErr w:type="spellEnd"/>
+    </w:p>
+    <w:p>
+      <w:pPr>
+        <w:rPr>
+          <w:lang w:val="en-US"/>
+        </w:rPr>
+      </w:pPr>
+      <w:r>
+        <w:rPr>
+          <w:lang w:val="en-US"/>
+        </w:rPr>
+        <w:t xml:space="preserve">              </w:t>
+      </w:r>
+      <w:r>
+        <w:rPr>
+          <w:lang w:val="en-US"/>
+        </w:rPr>
+        <w:t xml:space="preserve">JOIN </w:t>
+      </w:r>
+      <w:proofErr w:type="gramStart"/>
+      <w:r>
+        <w:rPr>
+          <w:lang w:val="en-US"/>
+        </w:rPr>
+        <w:t>Departments  ON</w:t>
+      </w:r>
+      <w:proofErr w:type="gramEnd"/>
+      <w:r>
+        <w:rPr>
+          <w:lang w:val="en-US"/>
+        </w:rPr>
+        <w:t xml:space="preserve"> </w:t>
+      </w:r>
+      <w:proofErr w:type="spellStart"/>
+      <w:r>
+        <w:rPr>
+          <w:lang w:val="en-US"/>
+        </w:rPr>
+        <w:t>courses.department_id</w:t>
+      </w:r>
+      <w:proofErr w:type="spellEnd"/>
+      <w:r>
+        <w:rPr>
+          <w:lang w:val="en-US"/>
+        </w:rPr>
+        <w:t xml:space="preserve"> = </w:t>
+      </w:r>
+      <w:proofErr w:type="spellStart"/>
+      <w:r>
+        <w:rPr>
+          <w:lang w:val="en-US"/>
+        </w:rPr>
+        <w:t>departments.department_id</w:t>
+      </w:r>
+      <w:proofErr w:type="spellEnd"/>
+    </w:p>
+    <w:p>
+      <w:pPr>
+        <w:rPr>
+          <w:lang w:val="en-US"/>
+        </w:rPr>
+      </w:pPr>
+      <w:r>
+        <w:rPr>
+          <w:lang w:val="en-US"/>
+        </w:rPr>
+        <w:t xml:space="preserve">               </w:t>
+      </w:r>
+      <w:r>
+        <w:rPr>
+          <w:lang w:val="en-US"/>
+        </w:rPr>
+        <w:t xml:space="preserve">GROUP BY </w:t>
+      </w:r>
+      <w:proofErr w:type="spellStart"/>
+      <w:proofErr w:type="gramStart"/>
+      <w:r>
+        <w:rPr>
+          <w:lang w:val="en-US"/>
+        </w:rPr>
+        <w:t>departments.department</w:t>
+      </w:r>
+      <w:proofErr w:type="gramEnd"/>
+      <w:r>
+        <w:rPr>
+          <w:lang w:val="en-US"/>
+        </w:rPr>
+        <w:t>_id</w:t>
+      </w:r>
+      <w:proofErr w:type="spellEnd"/>
+      <w:r>
+        <w:rPr>
+          <w:lang w:val="en-US"/>
+        </w:rPr>
+        <w:t xml:space="preserve">, </w:t>
+      </w:r>
+      <w:proofErr w:type="spellStart"/>
+      <w:r>
+        <w:rPr>
+          <w:lang w:val="en-US"/>
+        </w:rPr>
+        <w:t>departments.department_name</w:t>
+      </w:r>
+      <w:proofErr w:type="spellEnd"/>
+      <w:r>
+        <w:rPr>
+          <w:lang w:val="en-US"/>
+        </w:rPr>
+        <w:t>;</w:t>
+      </w:r>
+    </w:p>
+    <w:p>
+      <w:pPr>
+        <w:rPr>
+          <w:lang w:val="en-US"/>
+        </w:rPr>
+      </w:pPr>
+    </w:p>
+    <w:p>
+      <w:pPr>
+        <w:rPr>
+          <w:lang w:val="en-US"/>
+        </w:rPr>
+      </w:pPr>
+      <w:r>
+        <w:rPr>
+          <w:lang w:val="en-US"/>
+        </w:rPr>
+        <w:t xml:space="preserve">    </w:t>
+      </w:r>
+      <w:r>
+        <w:rPr>
+          <w:lang w:val="en-US"/>
+        </w:rPr>
+        <w:t xml:space="preserve">9. </w:t>
+      </w:r>
+      <w:r>
+        <w:rPr>
+          <w:lang w:val="en-US"/>
+        </w:rPr>
+        <w:t xml:space="preserve">   </w:t>
+      </w:r>
+      <w:r>
+        <w:rPr>
+          <w:lang w:val="en-US"/>
+        </w:rPr>
+        <w:t xml:space="preserve">SELECT </w:t>
+      </w:r>
+      <w:proofErr w:type="spellStart"/>
+      <w:proofErr w:type="gramStart"/>
+      <w:r>
+        <w:rPr>
+          <w:lang w:val="en-US"/>
+        </w:rPr>
+        <w:t>professors.professor</w:t>
+      </w:r>
+      <w:proofErr w:type="gramEnd"/>
+      <w:r>
+        <w:rPr>
+          <w:lang w:val="en-US"/>
+        </w:rPr>
+        <w:t>_id</w:t>
+      </w:r>
+      <w:proofErr w:type="spellEnd"/>
+      <w:r>
+        <w:rPr>
+          <w:lang w:val="en-US"/>
+        </w:rPr>
+        <w:t xml:space="preserve">, </w:t>
+      </w:r>
+      <w:proofErr w:type="spellStart"/>
+      <w:r>
+        <w:rPr>
+          <w:lang w:val="en-US"/>
+        </w:rPr>
+        <w:t>professors.first_name</w:t>
+      </w:r>
+      <w:proofErr w:type="spellEnd"/>
+      <w:r>
+        <w:rPr>
+          <w:lang w:val="en-US"/>
+        </w:rPr>
+        <w:t xml:space="preserve">, </w:t>
+      </w:r>
+      <w:proofErr w:type="spellStart"/>
+      <w:r>
+        <w:rPr>
+          <w:lang w:val="en-US"/>
+        </w:rPr>
+        <w:t>professors.last_name</w:t>
+      </w:r>
+      <w:proofErr w:type="spellEnd"/>
+      <w:r>
+        <w:rPr>
+          <w:lang w:val="en-US"/>
+        </w:rPr>
+        <w:t xml:space="preserve">, </w:t>
+      </w:r>
+      <w:r>
+        <w:rPr>
+          <w:lang w:val="en-US"/>
+        </w:rPr>
+        <w:t xml:space="preserve">   </w:t>
+      </w:r>
+      <w:r>
+        <w:rPr>
+          <w:lang w:val="en-US"/>
+        </w:rPr>
+        <w:t xml:space="preserve">COUNT(DISTINCT </w:t>
+      </w:r>
+      <w:proofErr w:type="spellStart"/>
+      <w:r>
+        <w:rPr>
+          <w:lang w:val="en-US"/>
+        </w:rPr>
+        <w:t>courses.department_id</w:t>
+      </w:r>
+      <w:proofErr w:type="spellEnd"/>
+      <w:r>
+        <w:rPr>
+          <w:lang w:val="en-US"/>
+        </w:rPr>
+        <w:t xml:space="preserve">) AS </w:t>
+      </w:r>
+      <w:proofErr w:type="spellStart"/>
+      <w:r>
+        <w:rPr>
+          <w:lang w:val="en-US"/>
+        </w:rPr>
+        <w:t>department_count</w:t>
+      </w:r>
+      <w:proofErr w:type="spellEnd"/>
+    </w:p>
+    <w:p>
+      <w:pPr>
+        <w:rPr>
+          <w:lang w:val="en-US"/>
+        </w:rPr>
+      </w:pPr>
+      <w:r>
+        <w:rPr>
+          <w:lang w:val="en-US"/>
+        </w:rPr>
+        <w:t xml:space="preserve">FROM Professors </w:t>
+      </w:r>
+    </w:p>
+    <w:p>
+      <w:pPr>
+        <w:rPr>
+          <w:lang w:val="en-US"/>
+        </w:rPr>
+      </w:pPr>
+      <w:r>
+        <w:rPr>
+          <w:lang w:val="en-US"/>
+        </w:rPr>
+        <w:t xml:space="preserve">JOIN </w:t>
+      </w:r>
+      <w:proofErr w:type="gramStart"/>
+      <w:r>
+        <w:rPr>
+          <w:lang w:val="en-US"/>
+        </w:rPr>
+        <w:t>Courses  ON</w:t>
+      </w:r>
+      <w:proofErr w:type="gramEnd"/>
+      <w:r>
+        <w:rPr>
+          <w:lang w:val="en-US"/>
+        </w:rPr>
+        <w:t xml:space="preserve"> </w:t>
+      </w:r>
+      <w:proofErr w:type="spellStart"/>
+      <w:r>
+        <w:rPr>
+          <w:lang w:val="en-US"/>
+        </w:rPr>
+        <w:t>professors.professor_id</w:t>
+      </w:r>
+      <w:proofErr w:type="spellEnd"/>
+      <w:r>
+        <w:rPr>
+          <w:lang w:val="en-US"/>
+        </w:rPr>
+        <w:t xml:space="preserve"> = </w:t>
+      </w:r>
+      <w:proofErr w:type="spellStart"/>
+      <w:r>
+        <w:rPr>
+          <w:lang w:val="en-US"/>
+        </w:rPr>
+        <w:t>courses.professor_id</w:t>
+      </w:r>
+      <w:proofErr w:type="spellEnd"/>
+    </w:p>
+    <w:p>
+      <w:pPr>
+        <w:rPr>
+          <w:lang w:val="en-US"/>
+        </w:rPr>
+      </w:pPr>
+      <w:r>
+        <w:rPr>
+          <w:lang w:val="en-US"/>
+        </w:rPr>
+        <w:t xml:space="preserve">JOIN Departments ON </w:t>
+      </w:r>
+      <w:proofErr w:type="spellStart"/>
+      <w:proofErr w:type="gramStart"/>
+      <w:r>
+        <w:rPr>
+          <w:lang w:val="en-US"/>
+        </w:rPr>
+        <w:t>courses.department</w:t>
+      </w:r>
+      <w:proofErr w:type="gramEnd"/>
+      <w:r>
+        <w:rPr>
+          <w:lang w:val="en-US"/>
+        </w:rPr>
+        <w:t>_id</w:t>
+      </w:r>
+      <w:proofErr w:type="spellEnd"/>
+      <w:r>
+        <w:rPr>
+          <w:lang w:val="en-US"/>
+        </w:rPr>
+        <w:t xml:space="preserve"> = </w:t>
+      </w:r>
+      <w:proofErr w:type="spellStart"/>
+      <w:r>
+        <w:rPr>
+          <w:lang w:val="en-US"/>
+        </w:rPr>
+        <w:t>departments.department_id</w:t>
+      </w:r>
+      <w:proofErr w:type="spellEnd"/>
+    </w:p>
+    <w:p>
+      <w:pPr>
+        <w:rPr>
+          <w:lang w:val="en-US"/>
+        </w:rPr>
+      </w:pPr>
+      <w:r>
+        <w:rPr>
+          <w:lang w:val="en-US"/>
+        </w:rPr>
+        <w:t xml:space="preserve">GROUP BY </w:t>
+      </w:r>
+      <w:proofErr w:type="spellStart"/>
+      <w:proofErr w:type="gramStart"/>
+      <w:r>
+        <w:rPr>
+          <w:lang w:val="en-US"/>
+        </w:rPr>
+        <w:t>professors.professor</w:t>
+      </w:r>
+      <w:proofErr w:type="gramEnd"/>
+      <w:r>
+        <w:rPr>
+          <w:lang w:val="en-US"/>
+        </w:rPr>
+        <w:t>_id</w:t>
+      </w:r>
+      <w:proofErr w:type="spellEnd"/>
+      <w:r>
+        <w:rPr>
+          <w:lang w:val="en-US"/>
+        </w:rPr>
+        <w:t xml:space="preserve">, </w:t>
+      </w:r>
+      <w:proofErr w:type="spellStart"/>
+      <w:r>
+        <w:rPr>
+          <w:lang w:val="en-US"/>
+        </w:rPr>
+        <w:t>professors.first_name</w:t>
+      </w:r>
+      <w:proofErr w:type="spellEnd"/>
+      <w:r>
+        <w:rPr>
+          <w:lang w:val="en-US"/>
+        </w:rPr>
+        <w:t xml:space="preserve">, </w:t>
+      </w:r>
+      <w:proofErr w:type="spellStart"/>
+      <w:r>
+        <w:rPr>
+          <w:lang w:val="en-US"/>
+        </w:rPr>
+        <w:t>professors.last_name</w:t>
+      </w:r>
+      <w:proofErr w:type="spellEnd"/>
+    </w:p>
+    <w:p>
+      <w:pPr>
+        <w:rPr>
+          <w:lang w:val="en-US"/>
+        </w:rPr>
+      </w:pPr>
+      <w:r>
+        <w:rPr>
+          <w:lang w:val="en-US"/>
+        </w:rPr>
+        <w:t xml:space="preserve">HAVING </w:t>
+      </w:r>
+      <w:proofErr w:type="gramStart"/>
+      <w:r>
+        <w:rPr>
+          <w:lang w:val="en-US"/>
+        </w:rPr>
+        <w:t>COUNT(</w:t>
+      </w:r>
+      <w:proofErr w:type="gramEnd"/>
+      <w:r>
+        <w:rPr>
+          <w:lang w:val="en-US"/>
+        </w:rPr>
+        <w:t xml:space="preserve">DISTINCT </w:t>
+      </w:r>
+      <w:proofErr w:type="spellStart"/>
+      <w:r>
+        <w:rPr>
+          <w:lang w:val="en-US"/>
+        </w:rPr>
+        <w:t>courses.department_id</w:t>
+      </w:r>
+      <w:proofErr w:type="spellEnd"/>
+      <w:r>
+        <w:rPr>
+          <w:lang w:val="en-US"/>
+        </w:rPr>
+        <w:t>) &gt; 1;</w:t>
+      </w:r>
+    </w:p>
+    <w:p>
+      <w:pPr>
+        <w:rPr>
+          <w:lang w:val="en-US"/>
+        </w:rPr>
+      </w:pPr>
+    </w:p>
+    <w:p>
+      <w:pPr>
+        <w:rPr>
+          <w:lang w:val="en-US"/>
+        </w:rPr>
+      </w:pPr>
+      <w:r>
+        <w:rPr>
+          <w:lang w:val="en-US"/>
+        </w:rPr>
+        <w:t xml:space="preserve"> </w:t>
       </w:r>
     </w:p>
     <w:sectPr>
       <w:pgSz w:w="11906" w:h="16838"/>
-      <w:pgMar w:top="1440" w:right="1440" w:bottom="1440" w:left="1440" w:header="708" w:footer="708" w:gutter="0"/>
+      <w:pgMar w:top="426" w:right="1440" w:bottom="1440" w:left="1440" w:header="708" w:footer="708" w:gutter="0"/>
       <w:cols w:space="708"/>
       <w:docGrid w:linePitch="360"/>
     </w:sectPr>
@@ -80,7 +1471,7 @@
 </file>
 
 <file path=word/numbering.xml><?xml version="1.0" encoding="utf-8"?>
-<w:numbering xmlns:wpc="http://schemas.microsoft.com/office/word/2010/wordprocessingCanvas" xmlns:cx="http://schemas.microsoft.com/office/drawing/2014/chartex" xmlns:cx1="http://schemas.microsoft.com/office/drawing/2015/9/8/chartex" xmlns:cx2="http://schemas.microsoft.com/office/drawing/2015/10/21/chartex" xmlns:cx3="http://schemas.microsoft.com/office/drawing/2016/5/9/chartex" xmlns:cx4="http://schemas.microsoft.com/office/drawing/2016/5/10/chartex" xmlns:cx5="http://schemas.microsoft.com/office/drawing/2016/5/11/chartex" xmlns:cx6="http://schemas.microsoft.com/office/drawing/2016/5/12/chartex" xmlns:cx7="http://schemas.microsoft.com/office/drawing/2016/5/13/chartex" xmlns:cx8="http://schemas.microsoft.com/office/drawing/2016/5/14/chartex" xmlns:mc="http://schemas.openxmlformats.org/markup-compatibility/2006" xmlns:aink="http://schemas.microsoft.com/office/drawing/2016/ink" xmlns:am3d="http://schemas.microsoft.com/office/drawing/2017/model3d" xmlns:o="urn:schemas-microsoft-com:office:office" xmlns:oel="http://schemas.microsoft.com/office/2019/extlst" xmlns:r="http://schemas.openxmlformats.org/officeDocument/2006/relationships" xmlns:m="http://schemas.openxmlformats.org/officeDocument/2006/math" xmlns:v="urn:schemas-microsoft-com:vml" xmlns:wp14="http://schemas.microsoft.com/office/word/2010/wordprocessingDrawing" xmlns:wp="http://schemas.openxmlformats.org/drawingml/2006/wordprocessingDrawing" xmlns:w10="urn:schemas-microsoft-com:office:word" xmlns:w="http://schemas.openxmlformats.org/wordprocessingml/2006/main" xmlns:w14="http://schemas.microsoft.com/office/word/2010/wordml" xmlns:w15="http://schemas.microsoft.com/office/word/2012/wordml" xmlns:w16cex="http://schemas.microsoft.com/office/word/2018/wordml/cex" xmlns:w16cid="http://schemas.microsoft.com/office/word/2016/wordml/cid" xmlns:w16="http://schemas.microsoft.com/office/word/2018/wordml" xmlns:w16du="http://schemas.microsoft.com/office/word/2023/wordml/word16du" xmlns:w16sdtdh="http://schemas.microsoft.com/office/word/2020/wordml/sdtdatahash" xmlns:w16se="http://schemas.microsoft.com/office/word/2015/wordml/symex" xmlns:wpg="http://schemas.microsoft.com/office/word/2010/wordprocessingGroup" xmlns:wpi="http://schemas.microsoft.com/office/word/2010/wordprocessingInk" xmlns:wne="http://schemas.microsoft.com/office/word/2006/wordml" xmlns:wps="http://schemas.microsoft.com/office/word/2010/wordprocessingShape" mc:Ignorable="w14 w15 w16se w16cid w16 w16cex w16sdtdh w16du wp14">
+<w:numbering xmlns:wpc="http://schemas.microsoft.com/office/word/2010/wordprocessingCanvas" xmlns:cx="http://schemas.microsoft.com/office/drawing/2014/chartex" xmlns:cx1="http://schemas.microsoft.com/office/drawing/2015/9/8/chartex" xmlns:cx2="http://schemas.microsoft.com/office/drawing/2015/10/21/chartex" xmlns:cx3="http://schemas.microsoft.com/office/drawing/2016/5/9/chartex" xmlns:cx4="http://schemas.microsoft.com/office/drawing/2016/5/10/chartex" xmlns:cx5="http://schemas.microsoft.com/office/drawing/2016/5/11/chartex" xmlns:cx6="http://schemas.microsoft.com/office/drawing/2016/5/12/chartex" xmlns:cx7="http://schemas.microsoft.com/office/drawing/2016/5/13/chartex" xmlns:cx8="http://schemas.microsoft.com/office/drawing/2016/5/14/chartex" xmlns:mc="http://schemas.openxmlformats.org/markup-compatibility/2006" xmlns:aink="http://schemas.microsoft.com/office/drawing/2016/ink" xmlns:am3d="http://schemas.microsoft.com/office/drawing/2017/model3d" xmlns:o="urn:schemas-microsoft-com:office:office" xmlns:oel="http://schemas.microsoft.com/office/2019/extlst" xmlns:r="http://schemas.openxmlformats.org/officeDocument/2006/relationships" xmlns:m="http://schemas.openxmlformats.org/officeDocument/2006/math" xmlns:v="urn:schemas-microsoft-com:vml" xmlns:wp14="http://schemas.microsoft.com/office/word/2010/wordprocessingDrawing" xmlns:wp="http://schemas.openxmlformats.org/drawingml/2006/wordprocessingDrawing" xmlns:w10="urn:schemas-microsoft-com:office:word" xmlns:w="http://schemas.openxmlformats.org/wordprocessingml/2006/main" xmlns:w14="http://schemas.microsoft.com/office/word/2010/wordml" xmlns:w15="http://schemas.microsoft.com/office/word/2012/wordml" xmlns:w16cex="http://schemas.microsoft.com/office/word/2018/wordml/cex" xmlns:w16cid="http://schemas.microsoft.com/office/word/2016/wordml/cid" xmlns:w16="http://schemas.microsoft.com/office/word/2018/wordml" xmlns:w16du="http://schemas.microsoft.com/office/word/2023/wordml/word16du" xmlns:w16sdtdh="http://schemas.microsoft.com/office/word/2020/wordml/sdtdatahash" xmlns:w16sdtfl="http://schemas.microsoft.com/office/word/2024/wordml/sdtformatlock" xmlns:w16se="http://schemas.microsoft.com/office/word/2015/wordml/symex" xmlns:wpg="http://schemas.microsoft.com/office/word/2010/wordprocessingGroup" xmlns:wpi="http://schemas.microsoft.com/office/word/2010/wordprocessingInk" xmlns:wne="http://schemas.microsoft.com/office/word/2006/wordml" xmlns:wps="http://schemas.microsoft.com/office/word/2010/wordprocessingShape" mc:Ignorable="w14 w15 w16se w16cid w16 w16cex w16sdtdh w16sdtfl w16du wp14">
   <w:abstractNum w:abstractNumId="0" w15:restartNumberingAfterBreak="0">
     <w:nsid w:val="08832B42"/>
     <w:multiLevelType w:val="hybridMultilevel"/>
@@ -177,7 +1568,7 @@
 </file>
 
 <file path=word/styles.xml><?xml version="1.0" encoding="utf-8"?>
-<w:styles xmlns:mc="http://schemas.openxmlformats.org/markup-compatibility/2006" xmlns:r="http://schemas.openxmlformats.org/officeDocument/2006/relationships" xmlns:w="http://schemas.openxmlformats.org/wordprocessingml/2006/main" xmlns:w14="http://schemas.microsoft.com/office/word/2010/wordml" xmlns:w15="http://schemas.microsoft.com/office/word/2012/wordml" xmlns:w16cex="http://schemas.microsoft.com/office/word/2018/wordml/cex" xmlns:w16cid="http://schemas.microsoft.com/office/word/2016/wordml/cid" xmlns:w16="http://schemas.microsoft.com/office/word/2018/wordml" xmlns:w16du="http://schemas.microsoft.com/office/word/2023/wordml/word16du" xmlns:w16sdtdh="http://schemas.microsoft.com/office/word/2020/wordml/sdtdatahash" xmlns:w16se="http://schemas.microsoft.com/office/word/2015/wordml/symex" mc:Ignorable="w14 w15 w16se w16cid w16 w16cex w16sdtdh w16du">
+<w:styles xmlns:mc="http://schemas.openxmlformats.org/markup-compatibility/2006" xmlns:r="http://schemas.openxmlformats.org/officeDocument/2006/relationships" xmlns:w="http://schemas.openxmlformats.org/wordprocessingml/2006/main" xmlns:w14="http://schemas.microsoft.com/office/word/2010/wordml" xmlns:w15="http://schemas.microsoft.com/office/word/2012/wordml" xmlns:w16cex="http://schemas.microsoft.com/office/word/2018/wordml/cex" xmlns:w16cid="http://schemas.microsoft.com/office/word/2016/wordml/cid" xmlns:w16="http://schemas.microsoft.com/office/word/2018/wordml" xmlns:w16du="http://schemas.microsoft.com/office/word/2023/wordml/word16du" xmlns:w16sdtdh="http://schemas.microsoft.com/office/word/2020/wordml/sdtdatahash" xmlns:w16sdtfl="http://schemas.microsoft.com/office/word/2024/wordml/sdtformatlock" xmlns:w16se="http://schemas.microsoft.com/office/word/2015/wordml/symex" mc:Ignorable="w14 w15 w16se w16cid w16 w16cex w16sdtdh w16sdtfl w16du">
   <w:docDefaults>
     <w:rPrDefault>
       <w:rPr>
@@ -613,6 +2004,29 @@
       <w:contextualSpacing/>
     </w:pPr>
   </w:style>
+  <w:style w:type="character" w:styleId="Hyperlink">
+    <w:name w:val="Hyperlink"/>
+    <w:basedOn w:val="DefaultParagraphFont"/>
+    <w:uiPriority w:val="99"/>
+    <w:unhideWhenUsed/>
+    <w:rsid w:val="0066099D"/>
+    <w:rPr>
+      <w:color w:val="0563C1" w:themeColor="hyperlink"/>
+      <w:u w:val="single"/>
+    </w:rPr>
+  </w:style>
+  <w:style w:type="character" w:styleId="UnresolvedMention">
+    <w:name w:val="Unresolved Mention"/>
+    <w:basedOn w:val="DefaultParagraphFont"/>
+    <w:uiPriority w:val="99"/>
+    <w:semiHidden/>
+    <w:unhideWhenUsed/>
+    <w:rsid w:val="0066099D"/>
+    <w:rPr>
+      <w:color w:val="605E5C"/>
+      <w:shd w:val="clear" w:color="auto" w:fill="E1DFDD"/>
+    </w:rPr>
+  </w:style>
 </w:styles>
 </file>
 

</xml_diff>